<commit_message>
added fornt end back repos
</commit_message>
<xml_diff>
--- a/Cahier des Charges/cahier de charge.docx
+++ b/Cahier des Charges/cahier de charge.docx
@@ -24,7 +24,43 @@
           <w:sz w:val="46"/>
           <w:szCs w:val="46"/>
         </w:rPr>
-        <w:t>Cahier des Charges: Hotel Management Web App</w:t>
+        <w:t xml:space="preserve">Cahier des </w:t>
+      </w:r>
+      <w:proofErr w:type="gramStart"/>
+      <w:r>
+        <w:rPr>
+          <w:b/>
+          <w:sz w:val="46"/>
+          <w:szCs w:val="46"/>
+        </w:rPr>
+        <w:t>Charges:</w:t>
+      </w:r>
+      <w:proofErr w:type="gramEnd"/>
+      <w:r>
+        <w:rPr>
+          <w:b/>
+          <w:sz w:val="46"/>
+          <w:szCs w:val="46"/>
+        </w:rPr>
+        <w:t xml:space="preserve"> </w:t>
+      </w:r>
+      <w:proofErr w:type="spellStart"/>
+      <w:r>
+        <w:rPr>
+          <w:b/>
+          <w:sz w:val="46"/>
+          <w:szCs w:val="46"/>
+        </w:rPr>
+        <w:t>Hotel</w:t>
+      </w:r>
+      <w:proofErr w:type="spellEnd"/>
+      <w:r>
+        <w:rPr>
+          <w:b/>
+          <w:sz w:val="46"/>
+          <w:szCs w:val="46"/>
+        </w:rPr>
+        <w:t xml:space="preserve"> Management Web App</w:t>
       </w:r>
     </w:p>
     <w:p>
@@ -76,12 +112,21 @@
           <w:szCs w:val="24"/>
         </w:rPr>
       </w:pPr>
-      <w:r>
-        <w:rPr>
-          <w:sz w:val="24"/>
-          <w:szCs w:val="24"/>
-        </w:rPr>
-        <w:t>Hotel Management Web App</w:t>
+      <w:proofErr w:type="spellStart"/>
+      <w:r>
+        <w:rPr>
+          <w:sz w:val="24"/>
+          <w:szCs w:val="24"/>
+        </w:rPr>
+        <w:t>Hotel</w:t>
+      </w:r>
+      <w:proofErr w:type="spellEnd"/>
+      <w:r>
+        <w:rPr>
+          <w:sz w:val="24"/>
+          <w:szCs w:val="24"/>
+        </w:rPr>
+        <w:t xml:space="preserve"> Management Web App</w:t>
       </w:r>
     </w:p>
     <w:p>
@@ -255,7 +300,23 @@
           <w:sz w:val="24"/>
           <w:szCs w:val="24"/>
         </w:rPr>
-        <w:t>Navigation vers un hôtel via Google Maps API.</w:t>
+        <w:t xml:space="preserve">Navigation vers un hôtel via Google </w:t>
+      </w:r>
+      <w:proofErr w:type="spellStart"/>
+      <w:r>
+        <w:rPr>
+          <w:sz w:val="24"/>
+          <w:szCs w:val="24"/>
+        </w:rPr>
+        <w:t>Maps</w:t>
+      </w:r>
+      <w:proofErr w:type="spellEnd"/>
+      <w:r>
+        <w:rPr>
+          <w:sz w:val="24"/>
+          <w:szCs w:val="24"/>
+        </w:rPr>
+        <w:t xml:space="preserve"> API.</w:t>
       </w:r>
     </w:p>
     <w:p>
@@ -403,6 +464,45 @@
       <w:pPr>
         <w:numPr>
           <w:ilvl w:val="0"/>
+          <w:numId w:val="19"/>
+        </w:numPr>
+        <w:ind w:left="960"/>
+      </w:pPr>
+      <w:proofErr w:type="spellStart"/>
+      <w:r>
+        <w:rPr>
+          <w:sz w:val="24"/>
+          <w:szCs w:val="24"/>
+        </w:rPr>
+        <w:t>Review</w:t>
+      </w:r>
+      <w:proofErr w:type="spellEnd"/>
+      <w:r>
+        <w:rPr>
+          <w:sz w:val="24"/>
+          <w:szCs w:val="24"/>
+        </w:rPr>
+        <w:t xml:space="preserve"> (A </w:t>
+      </w:r>
+      <w:r>
+        <w:rPr>
+          <w:sz w:val="24"/>
+          <w:szCs w:val="24"/>
+        </w:rPr>
+        <w:t>confirmer</w:t>
+      </w:r>
+      <w:r>
+        <w:rPr>
+          <w:sz w:val="24"/>
+          <w:szCs w:val="24"/>
+        </w:rPr>
+        <w:t>)</w:t>
+      </w:r>
+    </w:p>
+    <w:p>
+      <w:pPr>
+        <w:numPr>
+          <w:ilvl w:val="0"/>
           <w:numId w:val="20"/>
         </w:numPr>
         <w:ind w:left="960"/>
@@ -412,7 +512,23 @@
           <w:sz w:val="24"/>
           <w:szCs w:val="24"/>
         </w:rPr>
-        <w:t>Afficher l'emplacement sur une carte ( A confirmer) Intégration d'une carte pour visualiser la localisation.</w:t>
+        <w:t xml:space="preserve">Afficher l'emplacement sur une carte </w:t>
+      </w:r>
+      <w:proofErr w:type="gramStart"/>
+      <w:r>
+        <w:rPr>
+          <w:sz w:val="24"/>
+          <w:szCs w:val="24"/>
+        </w:rPr>
+        <w:t>( A</w:t>
+      </w:r>
+      <w:proofErr w:type="gramEnd"/>
+      <w:r>
+        <w:rPr>
+          <w:sz w:val="24"/>
+          <w:szCs w:val="24"/>
+        </w:rPr>
+        <w:t xml:space="preserve"> confirmer) Intégration d'une carte pour visualiser la localisation.</w:t>
       </w:r>
     </w:p>
     <w:p>
@@ -545,7 +661,23 @@
           <w:sz w:val="24"/>
           <w:szCs w:val="24"/>
         </w:rPr>
-        <w:t>Consulter la disponibilité des chambres : Éviter les sur-réservations.</w:t>
+        <w:t xml:space="preserve">Consulter la disponibilité des chambres : Éviter les </w:t>
+      </w:r>
+      <w:proofErr w:type="spellStart"/>
+      <w:r>
+        <w:rPr>
+          <w:sz w:val="24"/>
+          <w:szCs w:val="24"/>
+        </w:rPr>
+        <w:t>sur-réservations</w:t>
+      </w:r>
+      <w:proofErr w:type="spellEnd"/>
+      <w:r>
+        <w:rPr>
+          <w:sz w:val="24"/>
+          <w:szCs w:val="24"/>
+        </w:rPr>
+        <w:t>.</w:t>
       </w:r>
     </w:p>
     <w:p>
@@ -715,16 +847,36 @@
           <w:szCs w:val="24"/>
           <w:lang w:val="fr-FR"/>
         </w:rPr>
-        <w:t xml:space="preserve"> tout le</w:t>
-      </w:r>
+        <w:t xml:space="preserve"> </w:t>
+      </w:r>
+      <w:proofErr w:type="spellStart"/>
+      <w:proofErr w:type="gramStart"/>
       <w:r>
         <w:rPr>
           <w:sz w:val="24"/>
           <w:szCs w:val="24"/>
           <w:lang w:val="fr-FR"/>
         </w:rPr>
+        <w:t>tout</w:t>
+      </w:r>
+      <w:proofErr w:type="spellEnd"/>
+      <w:r>
+        <w:rPr>
+          <w:sz w:val="24"/>
+          <w:szCs w:val="24"/>
+          <w:lang w:val="fr-FR"/>
+        </w:rPr>
+        <w:t xml:space="preserve"> le</w:t>
+      </w:r>
+      <w:r>
+        <w:rPr>
+          <w:sz w:val="24"/>
+          <w:szCs w:val="24"/>
+          <w:lang w:val="fr-FR"/>
+        </w:rPr>
         <w:t>s chambres</w:t>
       </w:r>
+      <w:proofErr w:type="gramEnd"/>
     </w:p>
     <w:p>
       <w:pPr>
@@ -755,7 +907,23 @@
           <w:sz w:val="24"/>
           <w:szCs w:val="24"/>
         </w:rPr>
-        <w:t>Consulter la disponibilité des chambres : Éviter les sur-réservations.</w:t>
+        <w:t xml:space="preserve">Consulter la disponibilité des chambres : Éviter les </w:t>
+      </w:r>
+      <w:proofErr w:type="spellStart"/>
+      <w:r>
+        <w:rPr>
+          <w:sz w:val="24"/>
+          <w:szCs w:val="24"/>
+        </w:rPr>
+        <w:t>sur-réservations</w:t>
+      </w:r>
+      <w:proofErr w:type="spellEnd"/>
+      <w:r>
+        <w:rPr>
+          <w:sz w:val="24"/>
+          <w:szCs w:val="24"/>
+        </w:rPr>
+        <w:t>.</w:t>
       </w:r>
     </w:p>
     <w:p>
@@ -808,6 +976,7 @@
           <w:lang w:val="en-US"/>
         </w:rPr>
       </w:pPr>
+      <w:proofErr w:type="gramStart"/>
       <w:r>
         <w:rPr>
           <w:b/>
@@ -823,16 +992,28 @@
           <w:szCs w:val="24"/>
           <w:lang w:val="en-US"/>
         </w:rPr>
-        <w:t>: React/</w:t>
-      </w:r>
+        <w:t>:</w:t>
+      </w:r>
+      <w:proofErr w:type="gramEnd"/>
       <w:r>
         <w:rPr>
           <w:sz w:val="24"/>
           <w:szCs w:val="24"/>
           <w:lang w:val="en-US"/>
         </w:rPr>
+        <w:t xml:space="preserve"> React/</w:t>
+      </w:r>
+      <w:proofErr w:type="spellStart"/>
+      <w:proofErr w:type="gramStart"/>
+      <w:r>
+        <w:rPr>
+          <w:sz w:val="24"/>
+          <w:szCs w:val="24"/>
+          <w:lang w:val="en-US"/>
+        </w:rPr>
         <w:t>Zustand</w:t>
       </w:r>
+      <w:proofErr w:type="spellEnd"/>
       <w:r>
         <w:rPr>
           <w:sz w:val="24"/>
@@ -847,7 +1028,16 @@
           <w:szCs w:val="24"/>
           <w:lang w:val="en-US"/>
         </w:rPr>
-        <w:t>,Typescript, Tailwind</w:t>
+        <w:t>,Typescript</w:t>
+      </w:r>
+      <w:proofErr w:type="gramEnd"/>
+      <w:r>
+        <w:rPr>
+          <w:sz w:val="24"/>
+          <w:szCs w:val="24"/>
+          <w:lang w:val="en-US"/>
+        </w:rPr>
+        <w:t>, Tailwind</w:t>
       </w:r>
     </w:p>
     <w:p>
@@ -883,12 +1073,21 @@
         </w:rPr>
         <w:t xml:space="preserve"> </w:t>
       </w:r>
-      <w:r>
-        <w:rPr>
-          <w:sz w:val="24"/>
-          <w:szCs w:val="24"/>
-        </w:rPr>
-        <w:t>Laravel (MVC)</w:t>
+      <w:proofErr w:type="spellStart"/>
+      <w:r>
+        <w:rPr>
+          <w:sz w:val="24"/>
+          <w:szCs w:val="24"/>
+        </w:rPr>
+        <w:t>Laravel</w:t>
+      </w:r>
+      <w:proofErr w:type="spellEnd"/>
+      <w:r>
+        <w:rPr>
+          <w:sz w:val="24"/>
+          <w:szCs w:val="24"/>
+        </w:rPr>
+        <w:t xml:space="preserve"> (MVC)</w:t>
       </w:r>
       <w:r>
         <w:rPr>
@@ -998,6 +1197,7 @@
           <w:sz w:val="28"/>
           <w:szCs w:val="28"/>
         </w:rPr>
+        <w:lastRenderedPageBreak/>
         <w:t xml:space="preserve">Hébergement </w:t>
       </w:r>
       <w:r>
@@ -1006,22 +1206,68 @@
           <w:sz w:val="28"/>
           <w:szCs w:val="28"/>
         </w:rPr>
-        <w:t>(a confirmer)</w:t>
+        <w:t>(</w:t>
+      </w:r>
+      <w:proofErr w:type="spellStart"/>
+      <w:proofErr w:type="gramStart"/>
+      <w:r>
+        <w:rPr>
+          <w:b/>
+          <w:sz w:val="28"/>
+          <w:szCs w:val="28"/>
+        </w:rPr>
+        <w:t>a</w:t>
+      </w:r>
+      <w:proofErr w:type="spellEnd"/>
+      <w:proofErr w:type="gramEnd"/>
+      <w:r>
+        <w:rPr>
+          <w:b/>
+          <w:sz w:val="28"/>
+          <w:szCs w:val="28"/>
+        </w:rPr>
+        <w:t xml:space="preserve"> confirmer</w:t>
+      </w:r>
+      <w:proofErr w:type="gramStart"/>
+      <w:r>
+        <w:rPr>
+          <w:b/>
+          <w:sz w:val="28"/>
+          <w:szCs w:val="28"/>
+        </w:rPr>
+        <w:t>)</w:t>
       </w:r>
       <w:r>
         <w:rPr>
           <w:sz w:val="34"/>
           <w:szCs w:val="34"/>
         </w:rPr>
-        <w:t xml:space="preserve">: </w:t>
-      </w:r>
-      <w:r>
-        <w:rPr>
-          <w:sz w:val="24"/>
-          <w:szCs w:val="24"/>
-        </w:rPr>
-        <w:t>Docker + azure ou aws</w:t>
-      </w:r>
+        <w:t>:</w:t>
+      </w:r>
+      <w:proofErr w:type="gramEnd"/>
+      <w:r>
+        <w:rPr>
+          <w:sz w:val="34"/>
+          <w:szCs w:val="34"/>
+        </w:rPr>
+        <w:t xml:space="preserve"> </w:t>
+      </w:r>
+      <w:r>
+        <w:rPr>
+          <w:sz w:val="24"/>
+          <w:szCs w:val="24"/>
+        </w:rPr>
+        <w:t xml:space="preserve">Docker + azure ou </w:t>
+      </w:r>
+      <w:proofErr w:type="spellStart"/>
+      <w:r>
+        <w:rPr>
+          <w:sz w:val="24"/>
+          <w:szCs w:val="24"/>
+        </w:rPr>
+        <w:t>aws</w:t>
+      </w:r>
+      <w:proofErr w:type="spellEnd"/>
     </w:p>
     <w:p>
       <w:pPr>
@@ -1042,7 +1288,6 @@
           <w:sz w:val="34"/>
           <w:szCs w:val="34"/>
         </w:rPr>
-        <w:lastRenderedPageBreak/>
         <w:t>Planning du Projet</w:t>
       </w:r>
     </w:p>
@@ -1218,6 +1463,7 @@
               <w:ind w:left="1"/>
               <w:jc w:val="both"/>
             </w:pPr>
+            <w:proofErr w:type="spellStart"/>
             <w:r>
               <w:rPr>
                 <w:rFonts w:ascii="Calibri" w:eastAsia="Calibri" w:hAnsi="Calibri" w:cs="Calibri"/>
@@ -1225,7 +1471,17 @@
                 <w:color w:val="FFFFFF"/>
                 <w:sz w:val="32"/>
               </w:rPr>
-              <w:t xml:space="preserve">prédécesseur </w:t>
+              <w:t>prédécesseur</w:t>
+            </w:r>
+            <w:proofErr w:type="spellEnd"/>
+            <w:r>
+              <w:rPr>
+                <w:rFonts w:ascii="Calibri" w:eastAsia="Calibri" w:hAnsi="Calibri" w:cs="Calibri"/>
+                <w:b/>
+                <w:color w:val="FFFFFF"/>
+                <w:sz w:val="32"/>
+              </w:rPr>
+              <w:t xml:space="preserve"> </w:t>
             </w:r>
           </w:p>
         </w:tc>
@@ -1347,8 +1603,18 @@
                 <w:szCs w:val="24"/>
               </w:rPr>
               <w:br/>
-              <w:t xml:space="preserve">                Analyse</w:t>
+              <w:t xml:space="preserve">                </w:t>
             </w:r>
+            <w:proofErr w:type="spellStart"/>
+            <w:r>
+              <w:rPr>
+                <w:rFonts w:ascii="Segoe UI" w:hAnsi="Segoe UI" w:cs="Segoe UI"/>
+                <w:sz w:val="24"/>
+                <w:szCs w:val="24"/>
+              </w:rPr>
+              <w:t>Analyse</w:t>
+            </w:r>
+            <w:proofErr w:type="spellEnd"/>
           </w:p>
         </w:tc>
         <w:tc>
@@ -2127,8 +2393,20 @@
                 <w:szCs w:val="24"/>
               </w:rPr>
               <w:br/>
-              <w:t>Tests et Déploiement</w:t>
+              <w:t xml:space="preserve">Tests et </w:t>
             </w:r>
+            <w:proofErr w:type="spellStart"/>
+            <w:r>
+              <w:rPr>
+                <w:rFonts w:ascii="Segoe UI" w:hAnsi="Segoe UI" w:cs="Segoe UI"/>
+                <w:b/>
+                <w:bCs/>
+                <w:sz w:val="24"/>
+                <w:szCs w:val="24"/>
+              </w:rPr>
+              <w:t>Déploiement</w:t>
+            </w:r>
+            <w:proofErr w:type="spellEnd"/>
           </w:p>
         </w:tc>
         <w:tc>
@@ -2233,6 +2511,7 @@
               <w:ind w:right="106"/>
               <w:jc w:val="center"/>
             </w:pPr>
+            <w:proofErr w:type="gramStart"/>
             <w:r>
               <w:rPr>
                 <w:rFonts w:ascii="Segoe UI" w:eastAsia="Segoe UI" w:hAnsi="Segoe UI" w:cs="Segoe UI"/>
@@ -2240,7 +2519,17 @@
                 <w:color w:val="0D0D0D"/>
                 <w:sz w:val="36"/>
               </w:rPr>
-              <w:t xml:space="preserve">D,E </w:t>
+              <w:t>D,E</w:t>
+            </w:r>
+            <w:proofErr w:type="gramEnd"/>
+            <w:r>
+              <w:rPr>
+                <w:rFonts w:ascii="Segoe UI" w:eastAsia="Segoe UI" w:hAnsi="Segoe UI" w:cs="Segoe UI"/>
+                <w:b/>
+                <w:color w:val="0D0D0D"/>
+                <w:sz w:val="36"/>
+              </w:rPr>
+              <w:t xml:space="preserve"> </w:t>
             </w:r>
           </w:p>
         </w:tc>
@@ -2446,6 +2735,7 @@
             <w:pPr>
               <w:ind w:left="475"/>
             </w:pPr>
+            <w:proofErr w:type="spellStart"/>
             <w:r>
               <w:rPr>
                 <w:rFonts w:ascii="Segoe UI" w:eastAsia="Segoe UI" w:hAnsi="Segoe UI" w:cs="Segoe UI"/>
@@ -2453,7 +2743,17 @@
                 <w:color w:val="0D0D0D"/>
                 <w:sz w:val="24"/>
               </w:rPr>
-              <w:t xml:space="preserve">Totale </w:t>
+              <w:t>Totale</w:t>
+            </w:r>
+            <w:proofErr w:type="spellEnd"/>
+            <w:r>
+              <w:rPr>
+                <w:rFonts w:ascii="Segoe UI" w:eastAsia="Segoe UI" w:hAnsi="Segoe UI" w:cs="Segoe UI"/>
+                <w:b/>
+                <w:color w:val="0D0D0D"/>
+                <w:sz w:val="24"/>
+              </w:rPr>
+              <w:t xml:space="preserve"> </w:t>
             </w:r>
           </w:p>
         </w:tc>
@@ -2502,7 +2802,47 @@
                 <w:color w:val="0D0D0D"/>
                 <w:sz w:val="24"/>
               </w:rPr>
-              <w:t xml:space="preserve">2 mois et 3 jours </w:t>
+              <w:t xml:space="preserve">2 </w:t>
+            </w:r>
+            <w:proofErr w:type="spellStart"/>
+            <w:r>
+              <w:rPr>
+                <w:rFonts w:ascii="Segoe UI" w:eastAsia="Segoe UI" w:hAnsi="Segoe UI" w:cs="Segoe UI"/>
+                <w:b/>
+                <w:color w:val="0D0D0D"/>
+                <w:sz w:val="24"/>
+              </w:rPr>
+              <w:t>mois</w:t>
+            </w:r>
+            <w:proofErr w:type="spellEnd"/>
+            <w:r>
+              <w:rPr>
+                <w:rFonts w:ascii="Segoe UI" w:eastAsia="Segoe UI" w:hAnsi="Segoe UI" w:cs="Segoe UI"/>
+                <w:b/>
+                <w:color w:val="0D0D0D"/>
+                <w:sz w:val="24"/>
+              </w:rPr>
+              <w:t xml:space="preserve"> et 3 </w:t>
+            </w:r>
+            <w:proofErr w:type="spellStart"/>
+            <w:r>
+              <w:rPr>
+                <w:rFonts w:ascii="Segoe UI" w:eastAsia="Segoe UI" w:hAnsi="Segoe UI" w:cs="Segoe UI"/>
+                <w:b/>
+                <w:color w:val="0D0D0D"/>
+                <w:sz w:val="24"/>
+              </w:rPr>
+              <w:t>jours</w:t>
+            </w:r>
+            <w:proofErr w:type="spellEnd"/>
+            <w:r>
+              <w:rPr>
+                <w:rFonts w:ascii="Segoe UI" w:eastAsia="Segoe UI" w:hAnsi="Segoe UI" w:cs="Segoe UI"/>
+                <w:b/>
+                <w:color w:val="0D0D0D"/>
+                <w:sz w:val="24"/>
+              </w:rPr>
+              <w:t xml:space="preserve"> </w:t>
             </w:r>
           </w:p>
         </w:tc>

</xml_diff>